<commit_message>
Added list of categories and items to Working folder file
</commit_message>
<xml_diff>
--- a/Working files/Categories.docx
+++ b/Working files/Categories.docx
@@ -38,8 +38,14 @@
           <w:ilvl w:val="1"/>
           <w:numId w:val="15"/>
         </w:numPr>
-      </w:pPr>
-      <w:r>
+        <w:rPr>
+          <w:highlight w:val="yellow"/>
+        </w:rPr>
+      </w:pPr>
+      <w:r>
+        <w:rPr>
+          <w:highlight w:val="yellow"/>
+        </w:rPr>
         <w:t>Almonds, in shell</w:t>
       </w:r>
     </w:p>
@@ -49,8 +55,14 @@
           <w:ilvl w:val="1"/>
           <w:numId w:val="15"/>
         </w:numPr>
-      </w:pPr>
-      <w:r>
+        <w:rPr>
+          <w:highlight w:val="yellow"/>
+        </w:rPr>
+      </w:pPr>
+      <w:r>
+        <w:rPr>
+          <w:highlight w:val="yellow"/>
+        </w:rPr>
         <w:t>Pistachios, in shell</w:t>
       </w:r>
     </w:p>
@@ -60,8 +72,14 @@
           <w:ilvl w:val="1"/>
           <w:numId w:val="15"/>
         </w:numPr>
-      </w:pPr>
-      <w:r>
+        <w:rPr>
+          <w:highlight w:val="yellow"/>
+        </w:rPr>
+      </w:pPr>
+      <w:r>
+        <w:rPr>
+          <w:highlight w:val="yellow"/>
+        </w:rPr>
         <w:t>Walnuts, in shell</w:t>
       </w:r>
     </w:p>
@@ -71,8 +89,14 @@
           <w:ilvl w:val="1"/>
           <w:numId w:val="15"/>
         </w:numPr>
-      </w:pPr>
-      <w:r>
+        <w:rPr>
+          <w:highlight w:val="yellow"/>
+        </w:rPr>
+      </w:pPr>
+      <w:r>
+        <w:rPr>
+          <w:highlight w:val="yellow"/>
+        </w:rPr>
         <w:t>Chestnuts, in shell</w:t>
       </w:r>
     </w:p>
@@ -82,8 +106,14 @@
           <w:ilvl w:val="1"/>
           <w:numId w:val="15"/>
         </w:numPr>
-      </w:pPr>
-      <w:r>
+        <w:rPr>
+          <w:highlight w:val="yellow"/>
+        </w:rPr>
+      </w:pPr>
+      <w:r>
+        <w:rPr>
+          <w:highlight w:val="yellow"/>
+        </w:rPr>
         <w:t>Cashew nuts, in shell</w:t>
       </w:r>
     </w:p>
@@ -93,8 +123,14 @@
           <w:ilvl w:val="1"/>
           <w:numId w:val="15"/>
         </w:numPr>
-      </w:pPr>
-      <w:r>
+        <w:rPr>
+          <w:highlight w:val="yellow"/>
+        </w:rPr>
+      </w:pPr>
+      <w:r>
+        <w:rPr>
+          <w:highlight w:val="yellow"/>
+        </w:rPr>
         <w:t>Hazelnuts, in shell</w:t>
       </w:r>
     </w:p>
@@ -104,8 +140,14 @@
           <w:ilvl w:val="1"/>
           <w:numId w:val="15"/>
         </w:numPr>
-      </w:pPr>
-      <w:r>
+        <w:rPr>
+          <w:highlight w:val="yellow"/>
+        </w:rPr>
+      </w:pPr>
+      <w:r>
+        <w:rPr>
+          <w:highlight w:val="yellow"/>
+        </w:rPr>
         <w:t>Brazil nuts, in shell</w:t>
       </w:r>
     </w:p>
@@ -115,8 +157,14 @@
           <w:ilvl w:val="1"/>
           <w:numId w:val="15"/>
         </w:numPr>
-      </w:pPr>
-      <w:r>
+        <w:rPr>
+          <w:highlight w:val="yellow"/>
+        </w:rPr>
+      </w:pPr>
+      <w:r>
+        <w:rPr>
+          <w:highlight w:val="yellow"/>
+        </w:rPr>
         <w:t>Areca nuts</w:t>
       </w:r>
     </w:p>
@@ -141,8 +189,14 @@
           <w:ilvl w:val="1"/>
           <w:numId w:val="15"/>
         </w:numPr>
-      </w:pPr>
-      <w:r>
+        <w:rPr>
+          <w:highlight w:val="yellow"/>
+        </w:rPr>
+      </w:pPr>
+      <w:r>
+        <w:rPr>
+          <w:highlight w:val="yellow"/>
+        </w:rPr>
         <w:t>Asses</w:t>
       </w:r>
     </w:p>
@@ -152,8 +206,14 @@
           <w:ilvl w:val="1"/>
           <w:numId w:val="15"/>
         </w:numPr>
-      </w:pPr>
-      <w:r>
+        <w:rPr>
+          <w:highlight w:val="yellow"/>
+        </w:rPr>
+      </w:pPr>
+      <w:r>
+        <w:rPr>
+          <w:highlight w:val="yellow"/>
+        </w:rPr>
         <w:t>Camels</w:t>
       </w:r>
     </w:p>
@@ -163,8 +223,14 @@
           <w:ilvl w:val="1"/>
           <w:numId w:val="15"/>
         </w:numPr>
-      </w:pPr>
-      <w:r>
+        <w:rPr>
+          <w:highlight w:val="yellow"/>
+        </w:rPr>
+      </w:pPr>
+      <w:r>
+        <w:rPr>
+          <w:highlight w:val="yellow"/>
+        </w:rPr>
         <w:t>Cattle</w:t>
       </w:r>
     </w:p>
@@ -174,8 +240,14 @@
           <w:ilvl w:val="1"/>
           <w:numId w:val="15"/>
         </w:numPr>
-      </w:pPr>
-      <w:r>
+        <w:rPr>
+          <w:highlight w:val="yellow"/>
+        </w:rPr>
+      </w:pPr>
+      <w:r>
+        <w:rPr>
+          <w:highlight w:val="yellow"/>
+        </w:rPr>
         <w:t>Chickens</w:t>
       </w:r>
     </w:p>
@@ -185,8 +257,14 @@
           <w:ilvl w:val="1"/>
           <w:numId w:val="15"/>
         </w:numPr>
-      </w:pPr>
-      <w:r>
+        <w:rPr>
+          <w:highlight w:val="yellow"/>
+        </w:rPr>
+      </w:pPr>
+      <w:r>
+        <w:rPr>
+          <w:highlight w:val="yellow"/>
+        </w:rPr>
         <w:t>Ducks</w:t>
       </w:r>
     </w:p>
@@ -196,8 +274,14 @@
           <w:ilvl w:val="1"/>
           <w:numId w:val="15"/>
         </w:numPr>
-      </w:pPr>
-      <w:r>
+        <w:rPr>
+          <w:highlight w:val="yellow"/>
+        </w:rPr>
+      </w:pPr>
+      <w:r>
+        <w:rPr>
+          <w:highlight w:val="yellow"/>
+        </w:rPr>
         <w:t>Goats</w:t>
       </w:r>
     </w:p>
@@ -207,8 +291,14 @@
           <w:ilvl w:val="1"/>
           <w:numId w:val="15"/>
         </w:numPr>
-      </w:pPr>
-      <w:r>
+        <w:rPr>
+          <w:highlight w:val="yellow"/>
+        </w:rPr>
+      </w:pPr>
+      <w:r>
+        <w:rPr>
+          <w:highlight w:val="yellow"/>
+        </w:rPr>
         <w:t>Horses</w:t>
       </w:r>
     </w:p>
@@ -218,8 +308,14 @@
           <w:ilvl w:val="1"/>
           <w:numId w:val="15"/>
         </w:numPr>
-      </w:pPr>
-      <w:r>
+        <w:rPr>
+          <w:highlight w:val="yellow"/>
+        </w:rPr>
+      </w:pPr>
+      <w:r>
+        <w:rPr>
+          <w:highlight w:val="yellow"/>
+        </w:rPr>
         <w:t>Pigs/Swine</w:t>
       </w:r>
     </w:p>
@@ -229,8 +325,14 @@
           <w:ilvl w:val="1"/>
           <w:numId w:val="15"/>
         </w:numPr>
-      </w:pPr>
-      <w:r>
+        <w:rPr>
+          <w:highlight w:val="yellow"/>
+        </w:rPr>
+      </w:pPr>
+      <w:r>
+        <w:rPr>
+          <w:highlight w:val="yellow"/>
+        </w:rPr>
         <w:t>Sheep</w:t>
       </w:r>
     </w:p>
@@ -240,8 +342,14 @@
           <w:ilvl w:val="1"/>
           <w:numId w:val="15"/>
         </w:numPr>
-      </w:pPr>
-      <w:r>
+        <w:rPr>
+          <w:highlight w:val="yellow"/>
+        </w:rPr>
+      </w:pPr>
+      <w:r>
+        <w:rPr>
+          <w:highlight w:val="yellow"/>
+        </w:rPr>
         <w:t>Turkeys</w:t>
       </w:r>
     </w:p>
@@ -251,8 +359,14 @@
           <w:ilvl w:val="1"/>
           <w:numId w:val="15"/>
         </w:numPr>
-      </w:pPr>
-      <w:r>
+        <w:rPr>
+          <w:highlight w:val="yellow"/>
+        </w:rPr>
+      </w:pPr>
+      <w:r>
+        <w:rPr>
+          <w:highlight w:val="yellow"/>
+        </w:rPr>
         <w:t>Mules and hinnies</w:t>
       </w:r>
     </w:p>
@@ -262,8 +376,14 @@
           <w:ilvl w:val="1"/>
           <w:numId w:val="15"/>
         </w:numPr>
-      </w:pPr>
-      <w:r>
+        <w:rPr>
+          <w:highlight w:val="yellow"/>
+        </w:rPr>
+      </w:pPr>
+      <w:r>
+        <w:rPr>
+          <w:highlight w:val="yellow"/>
+        </w:rPr>
         <w:t>Buffalo</w:t>
       </w:r>
     </w:p>
@@ -273,8 +393,14 @@
           <w:ilvl w:val="1"/>
           <w:numId w:val="15"/>
         </w:numPr>
-      </w:pPr>
-      <w:r>
+        <w:rPr>
+          <w:highlight w:val="yellow"/>
+        </w:rPr>
+      </w:pPr>
+      <w:r>
+        <w:rPr>
+          <w:highlight w:val="yellow"/>
+        </w:rPr>
         <w:t>Rabbits and hares</w:t>
       </w:r>
     </w:p>
@@ -284,8 +410,14 @@
           <w:ilvl w:val="1"/>
           <w:numId w:val="15"/>
         </w:numPr>
-      </w:pPr>
-      <w:r>
+        <w:rPr>
+          <w:highlight w:val="yellow"/>
+        </w:rPr>
+      </w:pPr>
+      <w:r>
+        <w:rPr>
+          <w:highlight w:val="yellow"/>
+        </w:rPr>
         <w:t>Game meat, fresh, chilled or frozen</w:t>
       </w:r>
     </w:p>
@@ -295,8 +427,14 @@
           <w:ilvl w:val="1"/>
           <w:numId w:val="15"/>
         </w:numPr>
-      </w:pPr>
-      <w:r>
+        <w:rPr>
+          <w:highlight w:val="yellow"/>
+        </w:rPr>
+      </w:pPr>
+      <w:r>
+        <w:rPr>
+          <w:highlight w:val="yellow"/>
+        </w:rPr>
         <w:t>Meat of camels, fresh or chilled</w:t>
       </w:r>
     </w:p>
@@ -306,8 +444,14 @@
           <w:ilvl w:val="1"/>
           <w:numId w:val="15"/>
         </w:numPr>
-      </w:pPr>
-      <w:r>
+        <w:rPr>
+          <w:highlight w:val="yellow"/>
+        </w:rPr>
+      </w:pPr>
+      <w:r>
+        <w:rPr>
+          <w:highlight w:val="yellow"/>
+        </w:rPr>
         <w:t>Meat of cattle with the bone, fresh or chilled</w:t>
       </w:r>
     </w:p>
@@ -317,8 +461,14 @@
           <w:ilvl w:val="1"/>
           <w:numId w:val="15"/>
         </w:numPr>
-      </w:pPr>
-      <w:r>
+        <w:rPr>
+          <w:highlight w:val="yellow"/>
+        </w:rPr>
+      </w:pPr>
+      <w:r>
+        <w:rPr>
+          <w:highlight w:val="yellow"/>
+        </w:rPr>
         <w:t>Meat of chickens, fresh or chilled</w:t>
       </w:r>
     </w:p>
@@ -328,8 +478,14 @@
           <w:ilvl w:val="1"/>
           <w:numId w:val="15"/>
         </w:numPr>
-      </w:pPr>
-      <w:r>
+        <w:rPr>
+          <w:highlight w:val="yellow"/>
+        </w:rPr>
+      </w:pPr>
+      <w:r>
+        <w:rPr>
+          <w:highlight w:val="yellow"/>
+        </w:rPr>
         <w:t>Meat of goat, fresh or chilled</w:t>
       </w:r>
     </w:p>
@@ -339,8 +495,14 @@
           <w:ilvl w:val="1"/>
           <w:numId w:val="15"/>
         </w:numPr>
-      </w:pPr>
-      <w:r>
+        <w:rPr>
+          <w:highlight w:val="yellow"/>
+        </w:rPr>
+      </w:pPr>
+      <w:r>
+        <w:rPr>
+          <w:highlight w:val="yellow"/>
+        </w:rPr>
         <w:lastRenderedPageBreak/>
         <w:t>Meat of sheep, fresh or chilled</w:t>
       </w:r>
@@ -351,8 +513,14 @@
           <w:ilvl w:val="1"/>
           <w:numId w:val="15"/>
         </w:numPr>
-      </w:pPr>
-      <w:r>
+        <w:rPr>
+          <w:highlight w:val="yellow"/>
+        </w:rPr>
+      </w:pPr>
+      <w:r>
+        <w:rPr>
+          <w:highlight w:val="yellow"/>
+        </w:rPr>
         <w:t>Meat of buffalo, fresh or chilled</w:t>
       </w:r>
     </w:p>
@@ -362,8 +530,14 @@
           <w:ilvl w:val="1"/>
           <w:numId w:val="15"/>
         </w:numPr>
-      </w:pPr>
-      <w:r>
+        <w:rPr>
+          <w:highlight w:val="yellow"/>
+        </w:rPr>
+      </w:pPr>
+      <w:r>
+        <w:rPr>
+          <w:highlight w:val="yellow"/>
+        </w:rPr>
         <w:t>Meat of pig with the bone, fresh or chilled</w:t>
       </w:r>
     </w:p>
@@ -373,8 +547,14 @@
           <w:ilvl w:val="1"/>
           <w:numId w:val="15"/>
         </w:numPr>
-      </w:pPr>
-      <w:r>
+        <w:rPr>
+          <w:highlight w:val="yellow"/>
+        </w:rPr>
+      </w:pPr>
+      <w:r>
+        <w:rPr>
+          <w:highlight w:val="yellow"/>
+        </w:rPr>
         <w:t>Meat of turkeys, fresh or chilled</w:t>
       </w:r>
     </w:p>
@@ -384,8 +564,14 @@
           <w:ilvl w:val="1"/>
           <w:numId w:val="15"/>
         </w:numPr>
-      </w:pPr>
-      <w:r>
+        <w:rPr>
+          <w:highlight w:val="yellow"/>
+        </w:rPr>
+      </w:pPr>
+      <w:r>
+        <w:rPr>
+          <w:highlight w:val="yellow"/>
+        </w:rPr>
         <w:t>Meat of rabbits and hares, fresh or chilled</w:t>
       </w:r>
     </w:p>
@@ -417,16 +603,28 @@
           <w:ilvl w:val="1"/>
           <w:numId w:val="15"/>
         </w:numPr>
-      </w:pPr>
-      <w:r>
+        <w:rPr>
+          <w:highlight w:val="yellow"/>
+        </w:rPr>
+      </w:pPr>
+      <w:r>
+        <w:rPr>
+          <w:highlight w:val="yellow"/>
+        </w:rPr>
         <w:t xml:space="preserve">Meat of pigeons and other birds </w:t>
       </w:r>
       <w:proofErr w:type="spellStart"/>
       <w:r>
+        <w:rPr>
+          <w:highlight w:val="yellow"/>
+        </w:rPr>
         <w:t>n.e.c.</w:t>
       </w:r>
       <w:proofErr w:type="spellEnd"/>
       <w:r>
+        <w:rPr>
+          <w:highlight w:val="yellow"/>
+        </w:rPr>
         <w:t>, fresh, chilled or frozen</w:t>
       </w:r>
     </w:p>
@@ -436,8 +634,14 @@
           <w:ilvl w:val="1"/>
           <w:numId w:val="15"/>
         </w:numPr>
-      </w:pPr>
-      <w:r>
+        <w:rPr>
+          <w:highlight w:val="yellow"/>
+        </w:rPr>
+      </w:pPr>
+      <w:r>
+        <w:rPr>
+          <w:highlight w:val="yellow"/>
+        </w:rPr>
         <w:t>Meat of asses, fresh or chilled</w:t>
       </w:r>
     </w:p>
@@ -447,8 +651,14 @@
           <w:ilvl w:val="1"/>
           <w:numId w:val="15"/>
         </w:numPr>
-      </w:pPr>
-      <w:r>
+        <w:rPr>
+          <w:highlight w:val="yellow"/>
+        </w:rPr>
+      </w:pPr>
+      <w:r>
+        <w:rPr>
+          <w:highlight w:val="yellow"/>
+        </w:rPr>
         <w:t>Meat of ducks, fresh or chilled</w:t>
       </w:r>
     </w:p>
@@ -458,8 +668,14 @@
           <w:ilvl w:val="1"/>
           <w:numId w:val="15"/>
         </w:numPr>
-      </w:pPr>
-      <w:r>
+        <w:rPr>
+          <w:highlight w:val="yellow"/>
+        </w:rPr>
+      </w:pPr>
+      <w:r>
+        <w:rPr>
+          <w:highlight w:val="yellow"/>
+        </w:rPr>
         <w:t>Meat of geese, fresh or chilled</w:t>
       </w:r>
     </w:p>
@@ -469,8 +685,14 @@
           <w:ilvl w:val="1"/>
           <w:numId w:val="15"/>
         </w:numPr>
-      </w:pPr>
-      <w:r>
+        <w:rPr>
+          <w:highlight w:val="yellow"/>
+        </w:rPr>
+      </w:pPr>
+      <w:r>
+        <w:rPr>
+          <w:highlight w:val="yellow"/>
+        </w:rPr>
         <w:t>Meat of mules, fresh or chilled</w:t>
       </w:r>
     </w:p>
@@ -480,8 +702,14 @@
           <w:ilvl w:val="1"/>
           <w:numId w:val="15"/>
         </w:numPr>
-      </w:pPr>
-      <w:r>
+        <w:rPr>
+          <w:highlight w:val="yellow"/>
+        </w:rPr>
+      </w:pPr>
+      <w:r>
+        <w:rPr>
+          <w:highlight w:val="yellow"/>
+        </w:rPr>
         <w:t>Edible offal of cattle, fresh, chilled or frozen</w:t>
       </w:r>
     </w:p>
@@ -491,8 +719,14 @@
           <w:ilvl w:val="1"/>
           <w:numId w:val="15"/>
         </w:numPr>
-      </w:pPr>
-      <w:r>
+        <w:rPr>
+          <w:highlight w:val="yellow"/>
+        </w:rPr>
+      </w:pPr>
+      <w:r>
+        <w:rPr>
+          <w:highlight w:val="yellow"/>
+        </w:rPr>
         <w:t>Edible offal of goat, fresh, chilled or frozen</w:t>
       </w:r>
     </w:p>
@@ -502,8 +736,14 @@
           <w:ilvl w:val="1"/>
           <w:numId w:val="15"/>
         </w:numPr>
-      </w:pPr>
-      <w:r>
+        <w:rPr>
+          <w:highlight w:val="yellow"/>
+        </w:rPr>
+      </w:pPr>
+      <w:r>
+        <w:rPr>
+          <w:highlight w:val="yellow"/>
+        </w:rPr>
         <w:t>Edible offal of sheep, fresh, chilled or frozen</w:t>
       </w:r>
     </w:p>
@@ -513,16 +753,28 @@
           <w:ilvl w:val="1"/>
           <w:numId w:val="15"/>
         </w:numPr>
-      </w:pPr>
-      <w:r>
+        <w:rPr>
+          <w:highlight w:val="yellow"/>
+        </w:rPr>
+      </w:pPr>
+      <w:r>
+        <w:rPr>
+          <w:highlight w:val="yellow"/>
+        </w:rPr>
         <w:t xml:space="preserve">Edible </w:t>
       </w:r>
       <w:proofErr w:type="spellStart"/>
       <w:r>
+        <w:rPr>
+          <w:highlight w:val="yellow"/>
+        </w:rPr>
         <w:t>offals</w:t>
       </w:r>
       <w:proofErr w:type="spellEnd"/>
       <w:r>
+        <w:rPr>
+          <w:highlight w:val="yellow"/>
+        </w:rPr>
         <w:t xml:space="preserve"> of camels and other camelids, fresh, chilled or frozen</w:t>
       </w:r>
     </w:p>
@@ -532,8 +784,14 @@
           <w:ilvl w:val="1"/>
           <w:numId w:val="15"/>
         </w:numPr>
-      </w:pPr>
-      <w:r>
+        <w:rPr>
+          <w:highlight w:val="yellow"/>
+        </w:rPr>
+      </w:pPr>
+      <w:r>
+        <w:rPr>
+          <w:highlight w:val="yellow"/>
+        </w:rPr>
         <w:t>Edible offal of buffalo, fresh, chilled or frozen</w:t>
       </w:r>
     </w:p>
@@ -543,8 +801,14 @@
           <w:ilvl w:val="1"/>
           <w:numId w:val="15"/>
         </w:numPr>
-      </w:pPr>
-      <w:r>
+        <w:rPr>
+          <w:highlight w:val="yellow"/>
+        </w:rPr>
+      </w:pPr>
+      <w:r>
+        <w:rPr>
+          <w:highlight w:val="yellow"/>
+        </w:rPr>
         <w:t>Edible offal of pigs, fresh, chilled or frozen</w:t>
       </w:r>
     </w:p>
@@ -554,16 +818,28 @@
           <w:ilvl w:val="1"/>
           <w:numId w:val="15"/>
         </w:numPr>
-      </w:pPr>
-      <w:r>
+        <w:rPr>
+          <w:highlight w:val="yellow"/>
+        </w:rPr>
+      </w:pPr>
+      <w:r>
+        <w:rPr>
+          <w:highlight w:val="yellow"/>
+        </w:rPr>
         <w:t xml:space="preserve">Edible </w:t>
       </w:r>
       <w:proofErr w:type="spellStart"/>
       <w:r>
+        <w:rPr>
+          <w:highlight w:val="yellow"/>
+        </w:rPr>
         <w:t>offals</w:t>
       </w:r>
       <w:proofErr w:type="spellEnd"/>
       <w:r>
+        <w:rPr>
+          <w:highlight w:val="yellow"/>
+        </w:rPr>
         <w:t xml:space="preserve"> of horses and other equines, fresh, chilled or frozen</w:t>
       </w:r>
     </w:p>
@@ -588,8 +864,14 @@
           <w:ilvl w:val="1"/>
           <w:numId w:val="15"/>
         </w:numPr>
-      </w:pPr>
-      <w:r>
+        <w:rPr>
+          <w:highlight w:val="yellow"/>
+        </w:rPr>
+      </w:pPr>
+      <w:r>
+        <w:rPr>
+          <w:highlight w:val="yellow"/>
+        </w:rPr>
         <w:t>Butter and ghee of sheep milk</w:t>
       </w:r>
     </w:p>
@@ -599,8 +881,14 @@
           <w:ilvl w:val="1"/>
           <w:numId w:val="15"/>
         </w:numPr>
-      </w:pPr>
-      <w:r>
+        <w:rPr>
+          <w:highlight w:val="yellow"/>
+        </w:rPr>
+      </w:pPr>
+      <w:r>
+        <w:rPr>
+          <w:highlight w:val="yellow"/>
+        </w:rPr>
         <w:t>Butter of cow milk</w:t>
       </w:r>
     </w:p>
@@ -610,8 +898,14 @@
           <w:ilvl w:val="1"/>
           <w:numId w:val="15"/>
         </w:numPr>
-      </w:pPr>
-      <w:r>
+        <w:rPr>
+          <w:highlight w:val="yellow"/>
+        </w:rPr>
+      </w:pPr>
+      <w:r>
+        <w:rPr>
+          <w:highlight w:val="yellow"/>
+        </w:rPr>
         <w:t>Cheese from milk of goats, fresh or processed</w:t>
       </w:r>
     </w:p>
@@ -621,8 +915,14 @@
           <w:ilvl w:val="1"/>
           <w:numId w:val="15"/>
         </w:numPr>
-      </w:pPr>
-      <w:r>
+        <w:rPr>
+          <w:highlight w:val="yellow"/>
+        </w:rPr>
+      </w:pPr>
+      <w:r>
+        <w:rPr>
+          <w:highlight w:val="yellow"/>
+        </w:rPr>
         <w:t>Cheese from milk of sheep, fresh or processed</w:t>
       </w:r>
     </w:p>
@@ -632,8 +932,14 @@
           <w:ilvl w:val="1"/>
           <w:numId w:val="15"/>
         </w:numPr>
-      </w:pPr>
-      <w:r>
+        <w:rPr>
+          <w:highlight w:val="yellow"/>
+        </w:rPr>
+      </w:pPr>
+      <w:r>
+        <w:rPr>
+          <w:highlight w:val="yellow"/>
+        </w:rPr>
         <w:t>Raw milk of camel</w:t>
       </w:r>
     </w:p>
@@ -643,8 +949,14 @@
           <w:ilvl w:val="1"/>
           <w:numId w:val="15"/>
         </w:numPr>
-      </w:pPr>
-      <w:r>
+        <w:rPr>
+          <w:highlight w:val="yellow"/>
+        </w:rPr>
+      </w:pPr>
+      <w:r>
+        <w:rPr>
+          <w:highlight w:val="yellow"/>
+        </w:rPr>
         <w:t>Raw milk of cattle</w:t>
       </w:r>
     </w:p>
@@ -654,8 +966,14 @@
           <w:ilvl w:val="1"/>
           <w:numId w:val="15"/>
         </w:numPr>
-      </w:pPr>
-      <w:r>
+        <w:rPr>
+          <w:highlight w:val="yellow"/>
+        </w:rPr>
+      </w:pPr>
+      <w:r>
+        <w:rPr>
+          <w:highlight w:val="yellow"/>
+        </w:rPr>
         <w:t>Raw milk of goats</w:t>
       </w:r>
     </w:p>
@@ -665,8 +983,14 @@
           <w:ilvl w:val="1"/>
           <w:numId w:val="15"/>
         </w:numPr>
-      </w:pPr>
-      <w:r>
+        <w:rPr>
+          <w:highlight w:val="yellow"/>
+        </w:rPr>
+      </w:pPr>
+      <w:r>
+        <w:rPr>
+          <w:highlight w:val="yellow"/>
+        </w:rPr>
         <w:t>Raw milk of sheep</w:t>
       </w:r>
     </w:p>
@@ -687,8 +1011,14 @@
           <w:ilvl w:val="1"/>
           <w:numId w:val="15"/>
         </w:numPr>
-      </w:pPr>
-      <w:r>
+        <w:rPr>
+          <w:highlight w:val="yellow"/>
+        </w:rPr>
+      </w:pPr>
+      <w:r>
+        <w:rPr>
+          <w:highlight w:val="yellow"/>
+        </w:rPr>
         <w:lastRenderedPageBreak/>
         <w:t>Skim milk &amp; Buttermilk, Dry</w:t>
       </w:r>
@@ -699,8 +1029,14 @@
           <w:ilvl w:val="1"/>
           <w:numId w:val="15"/>
         </w:numPr>
-      </w:pPr>
-      <w:r>
+        <w:rPr>
+          <w:highlight w:val="yellow"/>
+        </w:rPr>
+      </w:pPr>
+      <w:r>
+        <w:rPr>
+          <w:highlight w:val="yellow"/>
+        </w:rPr>
         <w:t>Cheese from whole cow milk</w:t>
       </w:r>
     </w:p>
@@ -710,8 +1046,14 @@
           <w:ilvl w:val="1"/>
           <w:numId w:val="15"/>
         </w:numPr>
-      </w:pPr>
-      <w:r>
+        <w:rPr>
+          <w:highlight w:val="yellow"/>
+        </w:rPr>
+      </w:pPr>
+      <w:r>
+        <w:rPr>
+          <w:highlight w:val="yellow"/>
+        </w:rPr>
         <w:t>Cheese from skimmed cow milk</w:t>
       </w:r>
     </w:p>
@@ -721,8 +1063,14 @@
           <w:ilvl w:val="1"/>
           <w:numId w:val="15"/>
         </w:numPr>
-      </w:pPr>
-      <w:r>
+        <w:rPr>
+          <w:highlight w:val="yellow"/>
+        </w:rPr>
+      </w:pPr>
+      <w:r>
+        <w:rPr>
+          <w:highlight w:val="yellow"/>
+        </w:rPr>
         <w:t>Butter of buffalo milk</w:t>
       </w:r>
     </w:p>
@@ -743,8 +1091,14 @@
           <w:ilvl w:val="1"/>
           <w:numId w:val="15"/>
         </w:numPr>
-      </w:pPr>
-      <w:r>
+        <w:rPr>
+          <w:highlight w:val="yellow"/>
+        </w:rPr>
+      </w:pPr>
+      <w:r>
+        <w:rPr>
+          <w:highlight w:val="yellow"/>
+        </w:rPr>
         <w:t>Butter of goat milk</w:t>
       </w:r>
     </w:p>
@@ -754,8 +1108,14 @@
           <w:ilvl w:val="1"/>
           <w:numId w:val="15"/>
         </w:numPr>
-      </w:pPr>
-      <w:r>
+        <w:rPr>
+          <w:highlight w:val="yellow"/>
+        </w:rPr>
+      </w:pPr>
+      <w:r>
+        <w:rPr>
+          <w:highlight w:val="yellow"/>
+        </w:rPr>
         <w:t>Whole milk powder</w:t>
       </w:r>
     </w:p>
@@ -765,8 +1125,14 @@
           <w:ilvl w:val="1"/>
           <w:numId w:val="15"/>
         </w:numPr>
-      </w:pPr>
-      <w:r>
+        <w:rPr>
+          <w:highlight w:val="yellow"/>
+        </w:rPr>
+      </w:pPr>
+      <w:r>
+        <w:rPr>
+          <w:highlight w:val="yellow"/>
+        </w:rPr>
         <w:t>Whole milk, condensed</w:t>
       </w:r>
     </w:p>
@@ -776,8 +1142,14 @@
           <w:ilvl w:val="1"/>
           <w:numId w:val="15"/>
         </w:numPr>
-      </w:pPr>
-      <w:r>
+        <w:rPr>
+          <w:highlight w:val="yellow"/>
+        </w:rPr>
+      </w:pPr>
+      <w:r>
+        <w:rPr>
+          <w:highlight w:val="yellow"/>
+        </w:rPr>
         <w:t>Whole milk, evaporated</w:t>
       </w:r>
     </w:p>
@@ -787,8 +1159,14 @@
           <w:ilvl w:val="1"/>
           <w:numId w:val="15"/>
         </w:numPr>
-      </w:pPr>
-      <w:r>
+        <w:rPr>
+          <w:highlight w:val="yellow"/>
+        </w:rPr>
+      </w:pPr>
+      <w:r>
+        <w:rPr>
+          <w:highlight w:val="yellow"/>
+        </w:rPr>
         <w:t>Skim milk and whey powder</w:t>
       </w:r>
     </w:p>
@@ -798,8 +1176,14 @@
           <w:ilvl w:val="1"/>
           <w:numId w:val="15"/>
         </w:numPr>
-      </w:pPr>
-      <w:r>
+        <w:rPr>
+          <w:highlight w:val="yellow"/>
+        </w:rPr>
+      </w:pPr>
+      <w:r>
+        <w:rPr>
+          <w:highlight w:val="yellow"/>
+        </w:rPr>
         <w:t>Skim milk, condensed</w:t>
       </w:r>
     </w:p>
@@ -809,8 +1193,14 @@
           <w:ilvl w:val="1"/>
           <w:numId w:val="15"/>
         </w:numPr>
-      </w:pPr>
-      <w:r>
+        <w:rPr>
+          <w:highlight w:val="yellow"/>
+        </w:rPr>
+      </w:pPr>
+      <w:r>
+        <w:rPr>
+          <w:highlight w:val="yellow"/>
+        </w:rPr>
         <w:t>Skim milk, evaporated</w:t>
       </w:r>
     </w:p>
@@ -820,8 +1210,14 @@
           <w:ilvl w:val="1"/>
           <w:numId w:val="15"/>
         </w:numPr>
-      </w:pPr>
-      <w:r>
+        <w:rPr>
+          <w:highlight w:val="yellow"/>
+        </w:rPr>
+      </w:pPr>
+      <w:r>
+        <w:rPr>
+          <w:highlight w:val="yellow"/>
+        </w:rPr>
         <w:t>Evaporated &amp; Condensed Milk</w:t>
       </w:r>
     </w:p>
@@ -831,8 +1227,14 @@
           <w:ilvl w:val="1"/>
           <w:numId w:val="15"/>
         </w:numPr>
-      </w:pPr>
-      <w:r>
+        <w:rPr>
+          <w:highlight w:val="yellow"/>
+        </w:rPr>
+      </w:pPr>
+      <w:r>
+        <w:rPr>
+          <w:highlight w:val="yellow"/>
+        </w:rPr>
         <w:t>Yoghurt</w:t>
       </w:r>
     </w:p>
@@ -842,8 +1244,14 @@
           <w:ilvl w:val="1"/>
           <w:numId w:val="15"/>
         </w:numPr>
-      </w:pPr>
-      <w:r>
+        <w:rPr>
+          <w:highlight w:val="yellow"/>
+        </w:rPr>
+      </w:pPr>
+      <w:r>
+        <w:rPr>
+          <w:highlight w:val="yellow"/>
+        </w:rPr>
         <w:t>Milk, Total</w:t>
       </w:r>
     </w:p>
@@ -5874,6 +6282,7 @@
   <w:style w:type="character" w:default="1" w:styleId="DefaultParagraphFont">
     <w:name w:val="Default Paragraph Font"/>
     <w:uiPriority w:val="1"/>
+    <w:semiHidden/>
     <w:unhideWhenUsed/>
   </w:style>
   <w:style w:type="table" w:default="1" w:styleId="TableNormal">

</xml_diff>